<commit_message>
Minor updates to application requirements document and pom file updates
</commit_message>
<xml_diff>
--- a/Documents/Blog Application Requirements.docx
+++ b/Documents/Blog Application Requirements.docx
@@ -127,6 +127,8 @@
         </w:rPr>
         <w:t>Requirements</w:t>
       </w:r>
+      <w:bookmarkStart w:id="0" w:name="_GoBack"/>
+      <w:bookmarkEnd w:id="0"/>
     </w:p>
     <w:p>
       <w:pPr>
@@ -480,6 +482,90 @@
         <w:rPr>
           <w:b w:val="0"/>
           <w:bCs w:val="0"/>
+          <w:sz w:val="32"/>
+          <w:szCs w:val="32"/>
+          <w:lang w:val="en-US"/>
+        </w:rPr>
+      </w:pPr>
+    </w:p>
+    <w:p>
+      <w:pPr>
+        <w:jc w:val="both"/>
+        <w:rPr>
+          <w:b/>
+          <w:bCs/>
+          <w:sz w:val="32"/>
+          <w:szCs w:val="32"/>
+          <w:lang w:val="en-US"/>
+        </w:rPr>
+      </w:pPr>
+    </w:p>
+    <w:p>
+      <w:pPr>
+        <w:jc w:val="both"/>
+        <w:rPr>
+          <w:b/>
+          <w:bCs/>
+          <w:sz w:val="32"/>
+          <w:szCs w:val="32"/>
+          <w:lang w:val="en-US"/>
+        </w:rPr>
+      </w:pPr>
+    </w:p>
+    <w:p>
+      <w:pPr>
+        <w:jc w:val="both"/>
+        <w:rPr>
+          <w:b/>
+          <w:bCs/>
+          <w:sz w:val="32"/>
+          <w:szCs w:val="32"/>
+          <w:lang w:val="en-US"/>
+        </w:rPr>
+      </w:pPr>
+    </w:p>
+    <w:p>
+      <w:pPr>
+        <w:jc w:val="both"/>
+        <w:rPr>
+          <w:b/>
+          <w:bCs/>
+          <w:sz w:val="32"/>
+          <w:szCs w:val="32"/>
+          <w:lang w:val="en-US"/>
+        </w:rPr>
+      </w:pPr>
+    </w:p>
+    <w:p>
+      <w:pPr>
+        <w:jc w:val="both"/>
+        <w:rPr>
+          <w:b/>
+          <w:bCs/>
+          <w:sz w:val="32"/>
+          <w:szCs w:val="32"/>
+          <w:lang w:val="en-US"/>
+        </w:rPr>
+      </w:pPr>
+    </w:p>
+    <w:p>
+      <w:pPr>
+        <w:jc w:val="both"/>
+        <w:rPr>
+          <w:b/>
+          <w:bCs/>
+          <w:sz w:val="32"/>
+          <w:szCs w:val="32"/>
+          <w:lang w:val="en-US"/>
+        </w:rPr>
+      </w:pPr>
+    </w:p>
+    <w:p>
+      <w:pPr>
+        <w:jc w:val="both"/>
+        <w:rPr>
+          <w:b/>
+          <w:bCs/>
           <w:sz w:val="32"/>
           <w:szCs w:val="32"/>
           <w:lang w:val="en-US"/>
@@ -1165,19 +1251,7 @@
           <w:szCs w:val="32"/>
           <w:lang w:val="en-US"/>
         </w:rPr>
-        <w:t>Admin must be</w:t>
-      </w:r>
-      <w:bookmarkStart w:id="0" w:name="_GoBack"/>
-      <w:bookmarkEnd w:id="0"/>
-      <w:r>
-        <w:rPr>
-          <w:b w:val="0"/>
-          <w:bCs w:val="0"/>
-          <w:sz w:val="32"/>
-          <w:szCs w:val="32"/>
-          <w:lang w:val="en-US"/>
-        </w:rPr>
-        <w:t xml:space="preserve"> able to create users</w:t>
+        <w:t>Admin must be able to create users</w:t>
       </w:r>
     </w:p>
     <w:p>
@@ -1282,8 +1356,8 @@
         <w:ind w:left="420" w:leftChars="0" w:hanging="420" w:firstLineChars="0"/>
         <w:jc w:val="both"/>
         <w:rPr>
-          <w:b w:val="0"/>
-          <w:bCs w:val="0"/>
+          <w:b/>
+          <w:bCs/>
           <w:sz w:val="32"/>
           <w:szCs w:val="32"/>
           <w:lang w:val="en-US"/>
@@ -1299,18 +1373,6 @@
         </w:rPr>
         <w:t>Admin must be able to flag users, blogs, blog post, or comments for inappropriate material</w:t>
       </w:r>
-    </w:p>
-    <w:p>
-      <w:pPr>
-        <w:jc w:val="both"/>
-        <w:rPr>
-          <w:b/>
-          <w:bCs/>
-          <w:sz w:val="32"/>
-          <w:szCs w:val="32"/>
-          <w:lang w:val="en-US"/>
-        </w:rPr>
-      </w:pPr>
     </w:p>
     <w:p>
       <w:pPr>
@@ -1609,7 +1671,7 @@
 </file>
 
 <file path=word/numbering.xml><?xml version="1.0" encoding="utf-8"?>
-<w:numbering xmlns:wpc="http://schemas.microsoft.com/office/word/2010/wordprocessingCanvas" xmlns:mc="http://schemas.openxmlformats.org/markup-compatibility/2006" xmlns:o="urn:schemas-microsoft-com:office:office" xmlns:r="http://schemas.openxmlformats.org/officeDocument/2006/relationships" xmlns:m="http://schemas.openxmlformats.org/officeDocument/2006/math" xmlns:v="urn:schemas-microsoft-com:vml" xmlns:wp14="http://schemas.microsoft.com/office/word/2010/wordprocessingDrawing" xmlns:wp="http://schemas.openxmlformats.org/drawingml/2006/wordprocessingDrawing" xmlns:w10="urn:schemas-microsoft-com:office:word" xmlns:w="http://schemas.openxmlformats.org/wordprocessingml/2006/main" xmlns:w14="http://schemas.microsoft.com/office/word/2010/wordml" xmlns:wpg="http://schemas.microsoft.com/office/word/2010/wordprocessingGroup" xmlns:wpi="http://schemas.microsoft.com/office/word/2010/wordprocessingInk" xmlns:wne="http://schemas.microsoft.com/office/word/2006/wordml" xmlns:wps="http://schemas.microsoft.com/office/word/2010/wordprocessingShape" mc:Ignorable="w14 wp14">
+<w:numbering xmlns:wpc="http://schemas.microsoft.com/office/word/2010/wordprocessingCanvas" xmlns:mc="http://schemas.openxmlformats.org/markup-compatibility/2006" xmlns:o="urn:schemas-microsoft-com:office:office" xmlns:r="http://schemas.openxmlformats.org/officeDocument/2006/relationships" xmlns:m="http://schemas.openxmlformats.org/officeDocument/2006/math" xmlns:v="urn:schemas-microsoft-com:vml" xmlns:wp14="http://schemas.microsoft.com/office/word/2010/wordprocessingDrawing" xmlns:wp="http://schemas.openxmlformats.org/drawingml/2006/wordprocessingDrawing" xmlns:w10="urn:schemas-microsoft-com:office:word" xmlns:w="http://schemas.openxmlformats.org/wordprocessingml/2006/main" xmlns:w14="http://schemas.microsoft.com/office/word/2010/wordml" xmlns:wpg="http://schemas.microsoft.com/office/word/2010/wordprocessingGroup" xmlns:wpi="http://schemas.microsoft.com/office/word/2010/wordprocessingInk" xmlns:wne="http://schemas.microsoft.com/office/word/2006/wordml" xmlns:wps="http://schemas.microsoft.com/office/word/2010/wordprocessingShape" xmlns:wpsCustomData="http://www.wps.cn/officeDocument/2013/wpsCustomData" mc:Ignorable="w14 wp14">
   <w:abstractNum w:abstractNumId="0">
     <w:nsid w:val="49081975"/>
     <w:multiLevelType w:val="singleLevel"/>
@@ -1637,13 +1699,14 @@
 </file>
 
 <file path=word/styles.xml><?xml version="1.0" encoding="utf-8"?>
-<w:styles xmlns:mc="http://schemas.openxmlformats.org/markup-compatibility/2006" xmlns:o="urn:schemas-microsoft-com:office:office" xmlns:r="http://schemas.openxmlformats.org/officeDocument/2006/relationships" xmlns:m="http://schemas.openxmlformats.org/officeDocument/2006/math" xmlns:v="urn:schemas-microsoft-com:vml" xmlns:w="http://schemas.openxmlformats.org/wordprocessingml/2006/main" xmlns:w14="http://schemas.microsoft.com/office/word/2010/wordml" xmlns:w10="urn:schemas-microsoft-com:office:word" xmlns:sl="http://schemas.openxmlformats.org/schemaLibrary/2006/main" mc:Ignorable="w14">
+<w:styles xmlns:mc="http://schemas.openxmlformats.org/markup-compatibility/2006" xmlns:o="urn:schemas-microsoft-com:office:office" xmlns:r="http://schemas.openxmlformats.org/officeDocument/2006/relationships" xmlns:m="http://schemas.openxmlformats.org/officeDocument/2006/math" xmlns:v="urn:schemas-microsoft-com:vml" xmlns:w="http://schemas.openxmlformats.org/wordprocessingml/2006/main" xmlns:w14="http://schemas.microsoft.com/office/word/2010/wordml" xmlns:w10="urn:schemas-microsoft-com:office:word" xmlns:sl="http://schemas.openxmlformats.org/schemaLibrary/2006/main" xmlns:wpsCustomData="http://www.wps.cn/officeDocument/2013/wpsCustomData" mc:Ignorable="w14">
   <w:docDefaults>
     <w:rPrDefault>
       <w:rPr>
         <w:rFonts w:asciiTheme="minorHAnsi" w:hAnsiTheme="minorHAnsi" w:eastAsiaTheme="minorEastAsia" w:cstheme="minorBidi"/>
       </w:rPr>
     </w:rPrDefault>
+    <w:pPrDefault/>
   </w:docDefaults>
   <w:latentStyles w:count="260" w:defQFormat="0" w:defUnhideWhenUsed="1" w:defSemiHidden="1" w:defUIPriority="99" w:defLockedState="0">
     <w:lsdException w:qFormat="1" w:unhideWhenUsed="0" w:uiPriority="0" w:semiHidden="0" w:name="Normal"/>
@@ -1749,7 +1812,7 @@
     <w:lsdException w:unhideWhenUsed="0" w:uiPriority="0" w:semiHidden="0" w:name="HTML Sample"/>
     <w:lsdException w:unhideWhenUsed="0" w:uiPriority="0" w:semiHidden="0" w:name="HTML Typewriter"/>
     <w:lsdException w:unhideWhenUsed="0" w:uiPriority="0" w:semiHidden="0" w:name="HTML Variable"/>
-    <w:lsdException w:unhideWhenUsed="0" w:uiPriority="0" w:name="Normal Table"/>
+    <w:lsdException w:qFormat="1" w:unhideWhenUsed="0" w:uiPriority="0" w:name="Normal Table"/>
     <w:lsdException w:unhideWhenUsed="0" w:uiPriority="0" w:semiHidden="0" w:name="annotation subject"/>
     <w:lsdException w:unhideWhenUsed="0" w:uiPriority="0" w:semiHidden="0" w:name="Table Simple 1"/>
     <w:lsdException w:unhideWhenUsed="0" w:uiPriority="0" w:semiHidden="0" w:name="Table Simple 2"/>
@@ -1913,6 +1976,7 @@
   <w:style w:type="table" w:default="1" w:styleId="3">
     <w:name w:val="Normal Table"/>
     <w:semiHidden/>
+    <w:qFormat/>
     <w:uiPriority w:val="0"/>
     <w:tblPr>
       <w:tblCellMar>

</xml_diff>